<commit_message>
Updated champion doc for first few requirements
</commit_message>
<xml_diff>
--- a/Doc/Bryce_ChampionDoc.docx
+++ b/Doc/Bryce_ChampionDoc.docx
@@ -4,7 +4,10 @@
   <w:body>
     <w:p>
       <w:r>
-        <w:t xml:space="preserve">Name________________________ </w:t>
+        <w:t>Name</w:t>
+      </w:r>
+      <w:r>
+        <w:t>: Bryce Hendrickson</w:t>
       </w:r>
       <w:r>
         <w:tab/>
@@ -54,7 +57,75 @@
         <w:ind w:left="720"/>
       </w:pPr>
       <w:r>
-        <w:t>[Describe your feature briefly]</w:t>
+        <w:t xml:space="preserve">My feature for the Zombie Dog Outbreak 2 game is the character </w:t>
+      </w:r>
+      <w:r>
+        <w:t xml:space="preserve">control, </w:t>
+      </w:r>
+      <w:r>
+        <w:t>movement, design, animation, and weapon control</w:t>
+      </w:r>
+      <w:r>
+        <w:t xml:space="preserve"> and interactions</w:t>
+      </w:r>
+      <w:r>
+        <w:t>.</w:t>
+      </w:r>
+    </w:p>
+    <w:p>
+      <w:pPr>
+        <w:ind w:left="720"/>
+      </w:pPr>
+      <w:r>
+        <w:t xml:space="preserve">My job is to create a character sprite equipped with responsive movement </w:t>
+      </w:r>
+      <w:r>
+        <w:t>and attack</w:t>
+      </w:r>
+      <w:r>
+        <w:t>(melee)</w:t>
+      </w:r>
+      <w:r>
+        <w:t xml:space="preserve"> functions </w:t>
+      </w:r>
+      <w:r>
+        <w:t xml:space="preserve">that will interact with the enemies in </w:t>
+      </w:r>
+      <w:r>
+        <w:t xml:space="preserve">the </w:t>
+      </w:r>
+      <w:r>
+        <w:t>game.</w:t>
+      </w:r>
+      <w:r>
+        <w:t xml:space="preserve"> I will also be responsible for controlling player health when attacked. </w:t>
+      </w:r>
+      <w:r>
+        <w:t>As well as</w:t>
+      </w:r>
+      <w:r>
+        <w:t xml:space="preserve"> the BC character mode</w:t>
+      </w:r>
+      <w:r>
+        <w:t xml:space="preserve"> </w:t>
+      </w:r>
+      <w:r>
+        <w:t>(</w:t>
+      </w:r>
+      <w:r>
+        <w:t xml:space="preserve">character </w:t>
+      </w:r>
+      <w:r>
+        <w:t>subclass)</w:t>
+      </w:r>
+      <w:r>
+        <w:t xml:space="preserve"> that cannot die and will have different animations based </w:t>
+      </w:r>
+      <w:r>
+        <w:t>off</w:t>
+      </w:r>
+      <w:r>
+        <w:t xml:space="preserve"> when they should be dead. </w:t>
       </w:r>
     </w:p>
     <w:p>
@@ -78,74 +149,23 @@
         <w:t xml:space="preserve">   __14</w:t>
       </w:r>
     </w:p>
-    <w:p>
-      <w:pPr>
-        <w:ind w:left="720"/>
-      </w:pPr>
-      <w:r>
-        <w:t>[</w:t>
-      </w:r>
-      <w:r>
-        <w:t>Use the</w:t>
-      </w:r>
-      <w:r>
-        <w:t xml:space="preserve"> lecture notes in class. </w:t>
-      </w:r>
-    </w:p>
-    <w:p>
-      <w:pPr>
-        <w:ind w:left="720"/>
-      </w:pPr>
-      <w:r>
-        <w:t>Ensure you have at least one exception case</w:t>
-      </w:r>
-      <w:r>
-        <w:t>, and that the &lt;&lt;extend&gt;&gt; matches up with the Exceptions in your scenario, and the Exception step matches your Basic Sequence step.</w:t>
-      </w:r>
-    </w:p>
-    <w:p>
-      <w:pPr>
-        <w:ind w:left="720"/>
-      </w:pPr>
-      <w:r>
-        <w:t>Also include an &lt;&lt;include&gt;&gt; that is a suitable candidate for dynamic binding</w:t>
-      </w:r>
-      <w:r>
-        <w:t>]</w:t>
-      </w:r>
-    </w:p>
-    <w:p>
-      <w:pPr>
-        <w:spacing w:after="0"/>
-        <w:ind w:left="720"/>
-      </w:pPr>
-      <w:r>
-        <w:t>Example:</w:t>
-      </w:r>
-    </w:p>
+    <w:p/>
     <w:p>
       <w:pPr>
         <w:pStyle w:val="Heading3"/>
         <w:ind w:left="1440"/>
       </w:pPr>
       <w:r>
-        <w:t>Use Case Diagrams</w:t>
-      </w:r>
-    </w:p>
-    <w:p>
-      <w:pPr>
-        <w:spacing w:after="0"/>
-        <w:ind w:left="720"/>
-      </w:pPr>
-      <w:r>
-        <w:rPr>
-          <w:noProof/>
-        </w:rPr>
+        <w:t>Use Case Diagram</w:t>
+      </w:r>
+    </w:p>
+    <w:p>
+      <w:r>
         <w:drawing>
-          <wp:inline distT="0" distB="0" distL="0" distR="0" wp14:anchorId="0B80358F" wp14:editId="50936007">
-            <wp:extent cx="5943600" cy="2418080"/>
-            <wp:effectExtent l="0" t="0" r="0" b="1270"/>
-            <wp:docPr id="3" name="Picture 3"/>
+          <wp:inline distT="0" distB="0" distL="0" distR="0" wp14:anchorId="7419ADD7" wp14:editId="05B3C9A5">
+            <wp:extent cx="5943600" cy="3362325"/>
+            <wp:effectExtent l="0" t="0" r="0" b="9525"/>
+            <wp:docPr id="5" name="Picture 5" descr="Diagram&#10;&#10;Description automatically generated"/>
             <wp:cNvGraphicFramePr>
               <a:graphicFrameLocks xmlns:a="http://schemas.openxmlformats.org/drawingml/2006/main" noChangeAspect="1"/>
             </wp:cNvGraphicFramePr>
@@ -153,7 +173,7 @@
               <a:graphicData uri="http://schemas.openxmlformats.org/drawingml/2006/picture">
                 <pic:pic xmlns:pic="http://schemas.openxmlformats.org/drawingml/2006/picture">
                   <pic:nvPicPr>
-                    <pic:cNvPr id="0" name=""/>
+                    <pic:cNvPr id="5" name="Picture 5" descr="Diagram&#10;&#10;Description automatically generated"/>
                     <pic:cNvPicPr/>
                   </pic:nvPicPr>
                   <pic:blipFill>
@@ -165,7 +185,7 @@
                   <pic:spPr>
                     <a:xfrm>
                       <a:off x="0" y="0"/>
-                      <a:ext cx="5943600" cy="2418080"/>
+                      <a:ext cx="5943600" cy="3362325"/>
                     </a:xfrm>
                     <a:prstGeom prst="rect">
                       <a:avLst/>
@@ -179,521 +199,147 @@
       </w:r>
     </w:p>
     <w:p>
-      <w:pPr>
-        <w:pStyle w:val="Heading3"/>
-        <w:ind w:left="1440"/>
-      </w:pPr>
-      <w:r>
-        <w:t>Scenarios</w:t>
-      </w:r>
-    </w:p>
-    <w:p>
-      <w:pPr>
-        <w:spacing w:after="0"/>
-        <w:ind w:left="1440"/>
-        <w:rPr>
-          <w:b/>
-          <w:bCs/>
-          <w:lang w:val="en-CA"/>
-        </w:rPr>
-      </w:pPr>
-      <w:r>
-        <w:rPr>
-          <w:b/>
-          <w:bCs/>
-          <w:lang w:val="en-CA"/>
-        </w:rPr>
-        <w:t>[You will need a scenario for each use case]</w:t>
-      </w:r>
-    </w:p>
-    <w:p>
-      <w:pPr>
-        <w:spacing w:after="0"/>
-        <w:ind w:left="1440"/>
-      </w:pPr>
-      <w:r>
-        <w:rPr>
-          <w:b/>
-          <w:bCs/>
-          <w:lang w:val="en-CA"/>
-        </w:rPr>
-        <w:t>Name:</w:t>
-      </w:r>
-      <w:r>
-        <w:rPr>
-          <w:lang w:val="en-CA"/>
-        </w:rPr>
+      <w:r>
+        <w:t>Scenario:</w:t>
+      </w:r>
+    </w:p>
+    <w:p>
+      <w:r>
+        <w:t>Name: Melee</w:t>
+      </w:r>
+    </w:p>
+    <w:p>
+      <w:r>
+        <w:t xml:space="preserve">Summary: The character activates </w:t>
+      </w:r>
+      <w:r>
+        <w:t>the melee attack.</w:t>
+      </w:r>
+    </w:p>
+    <w:p>
+      <w:r>
+        <w:t>Actors: Character</w:t>
+      </w:r>
+    </w:p>
+    <w:p>
+      <w:r>
+        <w:t xml:space="preserve">Preconditions: </w:t>
+      </w:r>
+      <w:r>
+        <w:t>player has been initialized.</w:t>
+      </w:r>
+    </w:p>
+    <w:p>
+      <w:r>
+        <w:lastRenderedPageBreak/>
+        <w:t>Basic sequence:</w:t>
+      </w:r>
+    </w:p>
+    <w:p>
+      <w:r>
+        <w:tab/>
+        <w:t>Step 1: Input melee button</w:t>
+      </w:r>
+    </w:p>
+    <w:p>
+      <w:r>
+        <w:tab/>
+        <w:t xml:space="preserve">Step 2: Check for </w:t>
+      </w:r>
+      <w:r>
+        <w:t xml:space="preserve">player </w:t>
+      </w:r>
+      <w:r>
+        <w:t>motion and enemy detection</w:t>
+      </w:r>
+    </w:p>
+    <w:p>
+      <w:r>
+        <w:t>Exceptions</w:t>
+      </w:r>
+      <w:r>
+        <w:t>:</w:t>
+      </w:r>
+    </w:p>
+    <w:p>
+      <w:r>
+        <w:tab/>
+        <w:t>(1)</w:t>
+      </w:r>
+    </w:p>
+    <w:p>
+      <w:r>
+        <w:tab/>
+        <w:t xml:space="preserve">Step 1: </w:t>
+      </w:r>
+      <w:r>
+        <w:t>Character is moving toward enemy in range</w:t>
+      </w:r>
+    </w:p>
+    <w:p>
+      <w:r>
+        <w:tab/>
+        <w:t>Step 2: Character lunges with hit animation</w:t>
+      </w:r>
+    </w:p>
+    <w:p>
+      <w:r>
+        <w:tab/>
+        <w:t>(2)</w:t>
+      </w:r>
+    </w:p>
+    <w:p>
+      <w:r>
+        <w:tab/>
+        <w:t>Step 1: character is not moving toward an enemy in range</w:t>
+      </w:r>
+    </w:p>
+    <w:p>
+      <w:r>
+        <w:tab/>
+        <w:t>Step 2:</w:t>
+      </w:r>
+      <w:r>
         <w:t xml:space="preserve"> </w:t>
       </w:r>
       <w:r>
-        <w:rPr>
-          <w:lang w:val="en-CA"/>
-        </w:rPr>
-        <w:t>Add Numbers</w:t>
-      </w:r>
-      <w:r>
-        <w:rPr>
-          <w:lang w:val="en-CA"/>
-        </w:rPr>
-        <w:t xml:space="preserve"> </w:t>
-      </w:r>
-    </w:p>
-    <w:p>
-      <w:pPr>
-        <w:spacing w:after="0"/>
-        <w:ind w:left="1440"/>
-      </w:pPr>
-      <w:r>
-        <w:rPr>
-          <w:b/>
-          <w:bCs/>
-          <w:lang w:val="en-CA"/>
-        </w:rPr>
-        <w:t>Summary:</w:t>
-      </w:r>
-      <w:r>
-        <w:rPr>
-          <w:lang w:val="en-CA"/>
-        </w:rPr>
-        <w:t xml:space="preserve"> </w:t>
-      </w:r>
-      <w:r>
-        <w:rPr>
-          <w:lang w:val="en-CA"/>
-        </w:rPr>
-        <w:t>The accountant uses the machine to calculate the sum of two numbers</w:t>
-      </w:r>
-      <w:r>
-        <w:rPr>
-          <w:lang w:val="en-CA"/>
-        </w:rPr>
-        <w:t xml:space="preserve">. </w:t>
-      </w:r>
-    </w:p>
-    <w:p>
-      <w:pPr>
-        <w:spacing w:after="0"/>
-        <w:ind w:left="1440"/>
-      </w:pPr>
-      <w:r>
-        <w:rPr>
-          <w:b/>
-          <w:bCs/>
-          <w:lang w:val="en-CA"/>
-        </w:rPr>
-        <w:t>Actors:</w:t>
-      </w:r>
-      <w:r>
-        <w:rPr>
-          <w:lang w:val="en-CA"/>
-        </w:rPr>
-        <w:t xml:space="preserve"> </w:t>
-      </w:r>
-      <w:r>
-        <w:rPr>
-          <w:lang w:val="en-CA"/>
-        </w:rPr>
-        <w:t>Accountant</w:t>
-      </w:r>
-      <w:r>
-        <w:rPr>
-          <w:lang w:val="en-CA"/>
-        </w:rPr>
-        <w:t xml:space="preserve">. </w:t>
-      </w:r>
-    </w:p>
-    <w:p>
-      <w:pPr>
-        <w:spacing w:after="0"/>
-        <w:ind w:left="1440"/>
-      </w:pPr>
-      <w:r>
-        <w:rPr>
-          <w:b/>
-          <w:bCs/>
-          <w:lang w:val="en-CA"/>
-        </w:rPr>
-        <w:t>Preconditions:</w:t>
-      </w:r>
-      <w:r>
-        <w:rPr>
-          <w:lang w:val="en-CA"/>
-        </w:rPr>
-        <w:t xml:space="preserve"> </w:t>
-      </w:r>
-      <w:r>
-        <w:rPr>
-          <w:lang w:val="en-CA"/>
-        </w:rPr>
-        <w:t>Calculator has been initialized</w:t>
-      </w:r>
-      <w:r>
-        <w:rPr>
-          <w:lang w:val="en-CA"/>
-        </w:rPr>
-        <w:t xml:space="preserve">. </w:t>
-      </w:r>
-    </w:p>
-    <w:p>
-      <w:pPr>
-        <w:spacing w:after="0"/>
-        <w:ind w:left="1440"/>
-      </w:pPr>
-      <w:r>
-        <w:rPr>
-          <w:b/>
-          <w:bCs/>
-          <w:lang w:val="en-CA"/>
-        </w:rPr>
-        <w:t>Basic sequence:</w:t>
-      </w:r>
-      <w:r>
-        <w:rPr>
-          <w:lang w:val="en-CA"/>
-        </w:rPr>
-        <w:t xml:space="preserve"> </w:t>
-      </w:r>
-    </w:p>
-    <w:p>
-      <w:pPr>
-        <w:spacing w:after="0"/>
-        <w:ind w:left="2160"/>
-      </w:pPr>
-      <w:r>
-        <w:rPr>
-          <w:b/>
-          <w:bCs/>
-          <w:lang w:val="en-CA"/>
-        </w:rPr>
-        <w:t>Step 1:</w:t>
-      </w:r>
-      <w:r>
-        <w:rPr>
-          <w:lang w:val="en-CA"/>
-        </w:rPr>
-        <w:t xml:space="preserve"> </w:t>
-      </w:r>
-      <w:r>
-        <w:rPr>
-          <w:lang w:val="en-CA"/>
-        </w:rPr>
-        <w:t>Accept input of first number</w:t>
-      </w:r>
-      <w:r>
-        <w:rPr>
-          <w:lang w:val="en-CA"/>
-        </w:rPr>
-        <w:t xml:space="preserve">. </w:t>
-      </w:r>
-    </w:p>
-    <w:p>
-      <w:pPr>
-        <w:spacing w:after="0"/>
-        <w:ind w:left="2160"/>
-      </w:pPr>
-      <w:r>
-        <w:rPr>
-          <w:b/>
-          <w:bCs/>
-          <w:lang w:val="en-CA"/>
-        </w:rPr>
-        <w:t>Step 2:</w:t>
-      </w:r>
-      <w:r>
-        <w:rPr>
-          <w:lang w:val="en-CA"/>
-        </w:rPr>
-        <w:t xml:space="preserve"> </w:t>
-      </w:r>
-      <w:r>
-        <w:rPr>
-          <w:lang w:val="en-CA"/>
-        </w:rPr>
-        <w:t>Continue to accept numbers until [calculate] is entered.</w:t>
-      </w:r>
-      <w:r>
-        <w:rPr>
-          <w:lang w:val="en-CA"/>
-        </w:rPr>
-        <w:t xml:space="preserve"> </w:t>
-      </w:r>
-    </w:p>
-    <w:p>
-      <w:pPr>
-        <w:spacing w:after="0"/>
-        <w:ind w:left="2160"/>
-      </w:pPr>
-      <w:r>
-        <w:rPr>
-          <w:b/>
-          <w:bCs/>
-          <w:lang w:val="en-CA"/>
-        </w:rPr>
-        <w:t>Step 3:</w:t>
-      </w:r>
-      <w:r>
-        <w:rPr>
-          <w:lang w:val="en-CA"/>
-        </w:rPr>
-        <w:t xml:space="preserve"> </w:t>
-      </w:r>
-      <w:r>
-        <w:rPr>
-          <w:lang w:val="en-CA"/>
-        </w:rPr>
-        <w:t>Accept calculate command</w:t>
-      </w:r>
-      <w:r>
-        <w:rPr>
-          <w:lang w:val="en-CA"/>
-        </w:rPr>
-        <w:t xml:space="preserve">. </w:t>
-      </w:r>
-    </w:p>
-    <w:p>
-      <w:pPr>
-        <w:spacing w:after="0"/>
-        <w:ind w:left="2160"/>
-      </w:pPr>
-      <w:r>
-        <w:rPr>
-          <w:b/>
-          <w:bCs/>
-          <w:lang w:val="en-CA"/>
-        </w:rPr>
-        <w:t>Step 4:</w:t>
-      </w:r>
-      <w:r>
-        <w:rPr>
-          <w:lang w:val="en-CA"/>
-        </w:rPr>
-        <w:t xml:space="preserve"> </w:t>
-      </w:r>
-      <w:r>
-        <w:rPr>
-          <w:lang w:val="en-CA"/>
-        </w:rPr>
-        <w:t>Calculate and show result</w:t>
-      </w:r>
-      <w:r>
-        <w:rPr>
-          <w:lang w:val="en-CA"/>
-        </w:rPr>
-        <w:t xml:space="preserve">. </w:t>
-      </w:r>
-    </w:p>
-    <w:p>
-      <w:pPr>
-        <w:spacing w:after="0"/>
-        <w:ind w:left="1440"/>
-      </w:pPr>
-      <w:r>
-        <w:rPr>
-          <w:b/>
-          <w:bCs/>
-          <w:lang w:val="en-CA"/>
-        </w:rPr>
-        <w:t>Exceptions:</w:t>
-      </w:r>
-      <w:r>
-        <w:rPr>
-          <w:lang w:val="en-CA"/>
-        </w:rPr>
-        <w:t xml:space="preserve"> </w:t>
-      </w:r>
-    </w:p>
-    <w:p>
-      <w:pPr>
-        <w:spacing w:after="0"/>
-        <w:ind w:left="2160"/>
-      </w:pPr>
-      <w:r>
-        <w:rPr>
-          <w:b/>
-          <w:bCs/>
-          <w:lang w:val="en-CA"/>
-        </w:rPr>
-        <w:lastRenderedPageBreak/>
-        <w:t xml:space="preserve">Step </w:t>
-      </w:r>
-      <w:r>
-        <w:rPr>
-          <w:b/>
-          <w:bCs/>
-          <w:lang w:val="en-CA"/>
-        </w:rPr>
-        <w:t>1</w:t>
-      </w:r>
-      <w:r>
-        <w:rPr>
-          <w:b/>
-          <w:bCs/>
-          <w:lang w:val="en-CA"/>
-        </w:rPr>
-        <w:t>:</w:t>
-      </w:r>
-      <w:r>
-        <w:rPr>
-          <w:lang w:val="en-CA"/>
-        </w:rPr>
-        <w:t xml:space="preserve"> </w:t>
-      </w:r>
-      <w:r>
-        <w:rPr>
-          <w:lang w:val="en-CA"/>
-        </w:rPr>
-        <w:t>[calculate] is pressed before any input: Display 0</w:t>
-      </w:r>
-      <w:r>
-        <w:rPr>
-          <w:lang w:val="en-CA"/>
-        </w:rPr>
-        <w:t xml:space="preserve">. </w:t>
-      </w:r>
-    </w:p>
-    <w:p>
-      <w:pPr>
-        <w:spacing w:after="0"/>
-        <w:ind w:left="2160"/>
-      </w:pPr>
-      <w:r>
-        <w:rPr>
-          <w:b/>
-          <w:bCs/>
-          <w:lang w:val="en-CA"/>
-        </w:rPr>
-        <w:t xml:space="preserve">Step </w:t>
-      </w:r>
-      <w:r>
-        <w:rPr>
-          <w:b/>
-          <w:bCs/>
-          <w:lang w:val="en-CA"/>
-        </w:rPr>
-        <w:t>2</w:t>
-      </w:r>
-      <w:r>
-        <w:rPr>
-          <w:b/>
-          <w:bCs/>
-          <w:lang w:val="en-CA"/>
-        </w:rPr>
-        <w:t>:</w:t>
-      </w:r>
-      <w:r>
-        <w:rPr>
-          <w:lang w:val="en-CA"/>
-        </w:rPr>
-        <w:t xml:space="preserve"> </w:t>
-      </w:r>
-      <w:r>
-        <w:rPr>
-          <w:lang w:val="en-CA"/>
-        </w:rPr>
-        <w:t>A button other than [calculate] or a number input is pressed: ignore input.</w:t>
-      </w:r>
-      <w:r>
-        <w:rPr>
-          <w:lang w:val="en-CA"/>
-        </w:rPr>
-        <w:t xml:space="preserve"> </w:t>
-      </w:r>
-    </w:p>
-    <w:p>
-      <w:pPr>
-        <w:spacing w:after="0"/>
-        <w:ind w:left="1440"/>
-      </w:pPr>
-      <w:r>
-        <w:rPr>
-          <w:b/>
-          <w:bCs/>
-          <w:lang w:val="en-CA"/>
-        </w:rPr>
-        <w:t>Post conditions:</w:t>
-      </w:r>
-      <w:r>
-        <w:rPr>
-          <w:lang w:val="en-CA"/>
-        </w:rPr>
-        <w:t xml:space="preserve"> </w:t>
-      </w:r>
-      <w:r>
-        <w:rPr>
-          <w:lang w:val="en-CA"/>
-        </w:rPr>
-        <w:t>Calculated value is displayed</w:t>
-      </w:r>
-      <w:r>
-        <w:rPr>
-          <w:lang w:val="en-CA"/>
-        </w:rPr>
-        <w:t xml:space="preserve">. </w:t>
-      </w:r>
-    </w:p>
-    <w:p>
-      <w:pPr>
-        <w:spacing w:after="0"/>
-        <w:ind w:left="1440"/>
-      </w:pPr>
-      <w:r>
-        <w:rPr>
-          <w:b/>
-          <w:bCs/>
-          <w:lang w:val="en-CA"/>
-        </w:rPr>
-        <w:t>Priority:</w:t>
-      </w:r>
-      <w:r>
-        <w:rPr>
-          <w:lang w:val="en-CA"/>
-        </w:rPr>
-        <w:t xml:space="preserve"> 2*</w:t>
-      </w:r>
-    </w:p>
-    <w:p>
-      <w:pPr>
-        <w:spacing w:after="0"/>
-        <w:ind w:left="1440"/>
-      </w:pPr>
-      <w:r>
-        <w:rPr>
-          <w:b/>
-          <w:bCs/>
-          <w:lang w:val="en-CA"/>
-        </w:rPr>
-        <w:t>ID:</w:t>
-      </w:r>
-      <w:r>
-        <w:rPr>
-          <w:lang w:val="en-CA"/>
-        </w:rPr>
-        <w:t xml:space="preserve"> C</w:t>
-      </w:r>
-      <w:r>
-        <w:rPr>
-          <w:lang w:val="en-CA"/>
-        </w:rPr>
-        <w:t xml:space="preserve">01 </w:t>
-      </w:r>
-    </w:p>
-    <w:p>
-      <w:pPr>
-        <w:spacing w:after="0"/>
-        <w:ind w:left="1440"/>
-      </w:pPr>
-      <w:r>
-        <w:rPr>
-          <w:lang w:val="en-CA"/>
-        </w:rPr>
-        <w:t>*The priorities are 1 = must have, 2 = essential, 3 = nice to have.</w:t>
-      </w:r>
-    </w:p>
-    <w:p>
-      <w:pPr>
-        <w:spacing w:after="0"/>
-        <w:ind w:left="720"/>
-      </w:pPr>
+        <w:t>Checks for collision with enemy</w:t>
+      </w:r>
+    </w:p>
+    <w:p>
+      <w:r>
+        <w:tab/>
+        <w:t xml:space="preserve">Step 3: Plays associated </w:t>
+      </w:r>
+      <w:r>
+        <w:t xml:space="preserve">melee </w:t>
+      </w:r>
+      <w:r>
+        <w:t>animation</w:t>
+      </w:r>
+    </w:p>
+    <w:p>
+      <w:r>
+        <w:t>Post conditions: Character returns to previous animation / state</w:t>
+      </w:r>
+      <w:r>
+        <w:t>.</w:t>
+      </w:r>
+    </w:p>
+    <w:p>
+      <w:r>
+        <w:t>Priority: 2*</w:t>
+      </w:r>
+    </w:p>
+    <w:p>
+      <w:r>
+        <w:t>ID: MC1</w:t>
+      </w:r>
+    </w:p>
+    <w:p>
+      <w:r>
+        <w:t>*The priorities are1 = must have, 2 = essential, 3 = nice to have.</w:t>
+      </w:r>
     </w:p>
     <w:p>
       <w:pPr>
@@ -710,11 +356,95 @@
         <w:t xml:space="preserve"> _______14</w:t>
       </w:r>
     </w:p>
+    <w:p/>
+    <w:p>
+      <w:r>
+        <w:rPr>
+          <w:noProof/>
+        </w:rPr>
+        <w:lastRenderedPageBreak/>
+        <w:drawing>
+          <wp:inline distT="0" distB="0" distL="0" distR="0" wp14:anchorId="5546258D" wp14:editId="01843F12">
+            <wp:extent cx="5943600" cy="3430270"/>
+            <wp:effectExtent l="0" t="0" r="0" b="0"/>
+            <wp:docPr id="8" name="Picture 8" descr="Diagram&#10;&#10;Description automatically generated"/>
+            <wp:cNvGraphicFramePr>
+              <a:graphicFrameLocks xmlns:a="http://schemas.openxmlformats.org/drawingml/2006/main" noChangeAspect="1"/>
+            </wp:cNvGraphicFramePr>
+            <a:graphic xmlns:a="http://schemas.openxmlformats.org/drawingml/2006/main">
+              <a:graphicData uri="http://schemas.openxmlformats.org/drawingml/2006/picture">
+                <pic:pic xmlns:pic="http://schemas.openxmlformats.org/drawingml/2006/picture">
+                  <pic:nvPicPr>
+                    <pic:cNvPr id="8" name="Picture 8" descr="Diagram&#10;&#10;Description automatically generated"/>
+                    <pic:cNvPicPr/>
+                  </pic:nvPicPr>
+                  <pic:blipFill>
+                    <a:blip r:embed="rId6"/>
+                    <a:stretch>
+                      <a:fillRect/>
+                    </a:stretch>
+                  </pic:blipFill>
+                  <pic:spPr>
+                    <a:xfrm>
+                      <a:off x="0" y="0"/>
+                      <a:ext cx="5943600" cy="3430270"/>
+                    </a:xfrm>
+                    <a:prstGeom prst="rect">
+                      <a:avLst/>
+                    </a:prstGeom>
+                  </pic:spPr>
+                </pic:pic>
+              </a:graphicData>
+            </a:graphic>
+          </wp:inline>
+        </w:drawing>
+      </w:r>
+    </w:p>
+    <w:p>
+      <w:r>
+        <w:drawing>
+          <wp:inline distT="0" distB="0" distL="0" distR="0" wp14:anchorId="00360574" wp14:editId="73F9B104">
+            <wp:extent cx="5943600" cy="4415790"/>
+            <wp:effectExtent l="0" t="0" r="0" b="3810"/>
+            <wp:docPr id="7" name="Picture 7" descr="Diagram&#10;&#10;Description automatically generated"/>
+            <wp:cNvGraphicFramePr>
+              <a:graphicFrameLocks xmlns:a="http://schemas.openxmlformats.org/drawingml/2006/main" noChangeAspect="1"/>
+            </wp:cNvGraphicFramePr>
+            <a:graphic xmlns:a="http://schemas.openxmlformats.org/drawingml/2006/main">
+              <a:graphicData uri="http://schemas.openxmlformats.org/drawingml/2006/picture">
+                <pic:pic xmlns:pic="http://schemas.openxmlformats.org/drawingml/2006/picture">
+                  <pic:nvPicPr>
+                    <pic:cNvPr id="7" name="Picture 7" descr="Diagram&#10;&#10;Description automatically generated"/>
+                    <pic:cNvPicPr/>
+                  </pic:nvPicPr>
+                  <pic:blipFill>
+                    <a:blip r:embed="rId7"/>
+                    <a:stretch>
+                      <a:fillRect/>
+                    </a:stretch>
+                  </pic:blipFill>
+                  <pic:spPr>
+                    <a:xfrm>
+                      <a:off x="0" y="0"/>
+                      <a:ext cx="5943600" cy="4415790"/>
+                    </a:xfrm>
+                    <a:prstGeom prst="rect">
+                      <a:avLst/>
+                    </a:prstGeom>
+                  </pic:spPr>
+                </pic:pic>
+              </a:graphicData>
+            </a:graphic>
+          </wp:inline>
+        </w:drawing>
+      </w:r>
+    </w:p>
     <w:p>
       <w:pPr>
         <w:ind w:left="720"/>
       </w:pPr>
       <w:r>
+        <w:lastRenderedPageBreak/>
         <w:t>[Get the Level 0 from your team.  Highlight the path to your feature]</w:t>
       </w:r>
     </w:p>
@@ -761,7 +491,7 @@
                     </pic:cNvPicPr>
                   </pic:nvPicPr>
                   <pic:blipFill>
-                    <a:blip r:embed="rId6">
+                    <a:blip r:embed="rId8">
                       <a:extLst>
                         <a:ext uri="{28A0092B-C50C-407E-A947-70E740481C1C}">
                           <a14:useLocalDpi xmlns:a14="http://schemas.microsoft.com/office/drawing/2010/main" val="0"/>
@@ -795,6 +525,11 @@
     </w:p>
     <w:p>
       <w:pPr>
+        <w:ind w:left="720"/>
+      </w:pPr>
+    </w:p>
+    <w:p>
+      <w:pPr>
         <w:pStyle w:val="Heading3"/>
         <w:ind w:left="1440"/>
       </w:pPr>
@@ -847,7 +582,6 @@
         <w:rPr>
           <w:b/>
         </w:rPr>
-        <w:lastRenderedPageBreak/>
         <w:t>*Notes</w:t>
       </w:r>
       <w:r>
@@ -904,6 +638,7 @@
         <w:ind w:left="1440"/>
       </w:pPr>
       <w:r>
+        <w:lastRenderedPageBreak/>
         <w:t>The output file will have the following characteristics:</w:t>
       </w:r>
     </w:p>
@@ -1383,15 +1118,7 @@
               </w:rPr>
             </w:pPr>
             <w:r>
-              <w:t>Duration (</w:t>
-            </w:r>
-            <w:proofErr w:type="spellStart"/>
-            <w:r>
-              <w:t>PWks</w:t>
-            </w:r>
-            <w:proofErr w:type="spellEnd"/>
-            <w:r>
-              <w:t>)</w:t>
+              <w:t>Duration (PWks)</w:t>
             </w:r>
           </w:p>
         </w:tc>
@@ -1645,7 +1372,6 @@
               </w:rPr>
             </w:pPr>
             <w:r>
-              <w:lastRenderedPageBreak/>
               <w:t xml:space="preserve">3.  Report Design  </w:t>
             </w:r>
           </w:p>
@@ -2195,6 +1921,7 @@
         <w:ind w:left="720"/>
       </w:pPr>
       <w:r>
+        <w:lastRenderedPageBreak/>
         <w:t>Pert diagram</w:t>
       </w:r>
     </w:p>
@@ -2219,7 +1946,7 @@
                     <pic:cNvPicPr/>
                   </pic:nvPicPr>
                   <pic:blipFill>
-                    <a:blip r:embed="rId7"/>
+                    <a:blip r:embed="rId9"/>
                     <a:stretch>
                       <a:fillRect/>
                     </a:stretch>
@@ -4765,6 +4492,7 @@
     <w:lsdException w:name="HTML Sample" w:semiHidden="1" w:unhideWhenUsed="1"/>
     <w:lsdException w:name="HTML Typewriter" w:semiHidden="1" w:unhideWhenUsed="1"/>
     <w:lsdException w:name="HTML Variable" w:semiHidden="1" w:unhideWhenUsed="1"/>
+    <w:lsdException w:name="Normal Table" w:semiHidden="1" w:unhideWhenUsed="1"/>
     <w:lsdException w:name="annotation subject" w:semiHidden="1" w:unhideWhenUsed="1"/>
     <w:lsdException w:name="No List" w:semiHidden="1" w:unhideWhenUsed="1"/>
     <w:lsdException w:name="Outline List 1" w:semiHidden="1" w:unhideWhenUsed="1"/>
@@ -4807,8 +4535,11 @@
     <w:lsdException w:name="Table Contemporary" w:semiHidden="1" w:unhideWhenUsed="1"/>
     <w:lsdException w:name="Table Elegant" w:semiHidden="1" w:unhideWhenUsed="1"/>
     <w:lsdException w:name="Table Professional" w:semiHidden="1" w:unhideWhenUsed="1"/>
+    <w:lsdException w:name="Table Subtle 1" w:semiHidden="1" w:unhideWhenUsed="1"/>
     <w:lsdException w:name="Table Subtle 2" w:semiHidden="1" w:unhideWhenUsed="1"/>
     <w:lsdException w:name="Table Web 1" w:semiHidden="1" w:unhideWhenUsed="1"/>
+    <w:lsdException w:name="Table Web 2" w:semiHidden="1" w:unhideWhenUsed="1"/>
+    <w:lsdException w:name="Table Web 3" w:semiHidden="1" w:unhideWhenUsed="1"/>
     <w:lsdException w:name="Balloon Text" w:semiHidden="1" w:unhideWhenUsed="1"/>
     <w:lsdException w:name="Table Grid" w:uiPriority="59"/>
     <w:lsdException w:name="Table Theme" w:semiHidden="1" w:unhideWhenUsed="1"/>

</xml_diff>

<commit_message>
Polished up champ doc
</commit_message>
<xml_diff>
--- a/Doc/Bryce_ChampionDoc.docx
+++ b/Doc/Bryce_ChampionDoc.docx
@@ -18,23 +18,6 @@
       <w:r>
         <w:tab/>
         <w:t>Mark _____________________/50</w:t>
-      </w:r>
-    </w:p>
-    <w:p>
-      <w:pPr>
-        <w:ind w:left="720"/>
-      </w:pPr>
-      <w:r>
-        <w:t>[</w:t>
-      </w:r>
-      <w:r>
-        <w:rPr>
-          <w:b/>
-        </w:rPr>
-        <w:t>Instructions</w:t>
-      </w:r>
-      <w:r>
-        <w:t>: Remove everything that is not a heading below and fill in with your own diagrams, etc.]</w:t>
       </w:r>
     </w:p>
     <w:p>
@@ -162,10 +145,10 @@
     <w:p>
       <w:r>
         <w:drawing>
-          <wp:inline distT="0" distB="0" distL="0" distR="0" wp14:anchorId="7419ADD7" wp14:editId="05B3C9A5">
-            <wp:extent cx="5943600" cy="3362325"/>
-            <wp:effectExtent l="0" t="0" r="0" b="9525"/>
-            <wp:docPr id="5" name="Picture 5" descr="Diagram&#10;&#10;Description automatically generated"/>
+          <wp:inline distT="0" distB="0" distL="0" distR="0" wp14:anchorId="53C86622" wp14:editId="4C36A02C">
+            <wp:extent cx="5943600" cy="3533140"/>
+            <wp:effectExtent l="0" t="0" r="0" b="0"/>
+            <wp:docPr id="3" name="Picture 3" descr="Diagram&#10;&#10;Description automatically generated"/>
             <wp:cNvGraphicFramePr>
               <a:graphicFrameLocks xmlns:a="http://schemas.openxmlformats.org/drawingml/2006/main" noChangeAspect="1"/>
             </wp:cNvGraphicFramePr>
@@ -173,7 +156,7 @@
               <a:graphicData uri="http://schemas.openxmlformats.org/drawingml/2006/picture">
                 <pic:pic xmlns:pic="http://schemas.openxmlformats.org/drawingml/2006/picture">
                   <pic:nvPicPr>
-                    <pic:cNvPr id="5" name="Picture 5" descr="Diagram&#10;&#10;Description automatically generated"/>
+                    <pic:cNvPr id="3" name="Picture 3" descr="Diagram&#10;&#10;Description automatically generated"/>
                     <pic:cNvPicPr/>
                   </pic:nvPicPr>
                   <pic:blipFill>
@@ -185,7 +168,7 @@
                   <pic:spPr>
                     <a:xfrm>
                       <a:off x="0" y="0"/>
-                      <a:ext cx="5943600" cy="3362325"/>
+                      <a:ext cx="5943600" cy="3533140"/>
                     </a:xfrm>
                     <a:prstGeom prst="rect">
                       <a:avLst/>
@@ -198,6 +181,7 @@
         </w:drawing>
       </w:r>
     </w:p>
+    <w:p/>
     <w:p>
       <w:r>
         <w:t>Scenario:</w:t>
@@ -264,81 +248,102 @@
     <w:p>
       <w:r>
         <w:tab/>
-        <w:t>(1)</w:t>
       </w:r>
     </w:p>
     <w:p>
       <w:r>
         <w:tab/>
-        <w:t xml:space="preserve">Step 1: </w:t>
-      </w:r>
-      <w:r>
-        <w:t>Character is moving toward enemy in range</w:t>
+        <w:t>Step 2</w:t>
+      </w:r>
+      <w:r>
+        <w:t>.1</w:t>
+      </w:r>
+      <w:r>
+        <w:t>: Character lunges with hit animation</w:t>
       </w:r>
     </w:p>
     <w:p>
       <w:r>
         <w:tab/>
-        <w:t>Step 2: Character lunges with hit animation</w:t>
+        <w:t>Step 2</w:t>
+      </w:r>
+      <w:r>
+        <w:t>.2</w:t>
+      </w:r>
+      <w:r>
+        <w:t>:</w:t>
+      </w:r>
+      <w:r>
+        <w:t xml:space="preserve"> </w:t>
+      </w:r>
+      <w:r>
+        <w:t xml:space="preserve">Character </w:t>
+      </w:r>
+      <w:r>
+        <w:t>plays normal melee animation</w:t>
       </w:r>
     </w:p>
     <w:p>
       <w:r>
         <w:tab/>
-        <w:t>(2)</w:t>
-      </w:r>
-    </w:p>
-    <w:p>
+      </w:r>
       <w:r>
         <w:tab/>
-        <w:t>Step 1: character is not moving toward an enemy in range</w:t>
+        <w:t>Step 2.2.1: checks for collision</w:t>
       </w:r>
     </w:p>
     <w:p>
       <w:r>
         <w:tab/>
-        <w:t>Step 2:</w:t>
+      </w:r>
+      <w:r>
+        <w:tab/>
+      </w:r>
+      <w:r>
+        <w:t xml:space="preserve">Step </w:t>
+      </w:r>
+      <w:r>
+        <w:t>2.2.2: Plays hit animation if collision</w:t>
+      </w:r>
+    </w:p>
+    <w:p>
+      <w:r>
+        <w:tab/>
+      </w:r>
+    </w:p>
+    <w:p>
+      <w:r>
+        <w:t>Post conditions: Character returns to previous animation / state</w:t>
+      </w:r>
+      <w:r>
+        <w:t>.</w:t>
+      </w:r>
+    </w:p>
+    <w:p>
+      <w:r>
+        <w:t>Priority: 2*</w:t>
+      </w:r>
+    </w:p>
+    <w:p>
+      <w:r>
+        <w:t xml:space="preserve">ID: </w:t>
+      </w:r>
+      <w:r>
+        <w:t>BH</w:t>
+      </w:r>
+      <w:r>
+        <w:t>1</w:t>
+      </w:r>
+    </w:p>
+    <w:p>
+      <w:r>
+        <w:t>*The priorities are</w:t>
       </w:r>
       <w:r>
         <w:t xml:space="preserve"> </w:t>
       </w:r>
       <w:r>
-        <w:t>Checks for collision with enemy</w:t>
-      </w:r>
-    </w:p>
-    <w:p>
-      <w:r>
-        <w:tab/>
-        <w:t xml:space="preserve">Step 3: Plays associated </w:t>
-      </w:r>
-      <w:r>
-        <w:t xml:space="preserve">melee </w:t>
-      </w:r>
-      <w:r>
-        <w:t>animation</w:t>
-      </w:r>
-    </w:p>
-    <w:p>
-      <w:r>
-        <w:t>Post conditions: Character returns to previous animation / state</w:t>
-      </w:r>
-      <w:r>
-        <w:t>.</w:t>
-      </w:r>
-    </w:p>
-    <w:p>
-      <w:r>
-        <w:t>Priority: 2*</w:t>
-      </w:r>
-    </w:p>
-    <w:p>
-      <w:r>
-        <w:t>ID: MC1</w:t>
-      </w:r>
-    </w:p>
-    <w:p>
-      <w:r>
-        <w:t>*The priorities are1 = must have, 2 = essential, 3 = nice to have.</w:t>
+        <w:t>1 = must have, 2 = essential, 3 = nice to have.</w:t>
       </w:r>
     </w:p>
     <w:p>
@@ -359,15 +364,12 @@
     <w:p/>
     <w:p>
       <w:r>
-        <w:rPr>
-          <w:noProof/>
-        </w:rPr>
         <w:lastRenderedPageBreak/>
         <w:drawing>
-          <wp:inline distT="0" distB="0" distL="0" distR="0" wp14:anchorId="5546258D" wp14:editId="01843F12">
-            <wp:extent cx="5943600" cy="3430270"/>
+          <wp:inline distT="0" distB="0" distL="0" distR="0" wp14:anchorId="6B980891" wp14:editId="5CAD4AC7">
+            <wp:extent cx="5943600" cy="3683635"/>
             <wp:effectExtent l="0" t="0" r="0" b="0"/>
-            <wp:docPr id="8" name="Picture 8" descr="Diagram&#10;&#10;Description automatically generated"/>
+            <wp:docPr id="4" name="Picture 4" descr="Diagram&#10;&#10;Description automatically generated"/>
             <wp:cNvGraphicFramePr>
               <a:graphicFrameLocks xmlns:a="http://schemas.openxmlformats.org/drawingml/2006/main" noChangeAspect="1"/>
             </wp:cNvGraphicFramePr>
@@ -375,7 +377,7 @@
               <a:graphicData uri="http://schemas.openxmlformats.org/drawingml/2006/picture">
                 <pic:pic xmlns:pic="http://schemas.openxmlformats.org/drawingml/2006/picture">
                   <pic:nvPicPr>
-                    <pic:cNvPr id="8" name="Picture 8" descr="Diagram&#10;&#10;Description automatically generated"/>
+                    <pic:cNvPr id="4" name="Picture 4" descr="Diagram&#10;&#10;Description automatically generated"/>
                     <pic:cNvPicPr/>
                   </pic:nvPicPr>
                   <pic:blipFill>
@@ -387,7 +389,7 @@
                   <pic:spPr>
                     <a:xfrm>
                       <a:off x="0" y="0"/>
-                      <a:ext cx="5943600" cy="3430270"/>
+                      <a:ext cx="5943600" cy="3683635"/>
                     </a:xfrm>
                     <a:prstGeom prst="rect">
                       <a:avLst/>
@@ -402,6 +404,10 @@
     </w:p>
     <w:p>
       <w:r>
+        <w:rPr>
+          <w:noProof/>
+        </w:rPr>
+        <w:lastRenderedPageBreak/>
         <w:drawing>
           <wp:inline distT="0" distB="0" distL="0" distR="0" wp14:anchorId="00360574" wp14:editId="73F9B104">
             <wp:extent cx="5943600" cy="4415790"/>
@@ -441,7 +447,6 @@
     </w:p>
     <w:p>
       <w:r>
-        <w:lastRenderedPageBreak/>
         <w:t>Process Descriptions</w:t>
       </w:r>
     </w:p>
@@ -459,7 +464,27 @@
         <w:tab/>
       </w:r>
       <w:r>
-        <w:t>IF (the equipped guns mag != full and there are reserve bullets)</w:t>
+        <w:t>IF (</w:t>
+      </w:r>
+      <w:r>
+        <w:t>“</w:t>
+      </w:r>
+      <w:r>
+        <w:t>the equipped guns mag</w:t>
+      </w:r>
+      <w:r>
+        <w:t>azine</w:t>
+      </w:r>
+      <w:proofErr w:type="gramStart"/>
+      <w:r>
+        <w:t>”</w:t>
+      </w:r>
+      <w:r>
+        <w:t xml:space="preserve"> !</w:t>
+      </w:r>
+      <w:proofErr w:type="gramEnd"/>
+      <w:r>
+        <w:t>= full and there are reserve bullets)</w:t>
       </w:r>
     </w:p>
     <w:p>
@@ -470,7 +495,15 @@
         <w:tab/>
       </w:r>
       <w:r>
-        <w:t>THEN Play reload animation() &amp; update gun inventory()</w:t>
+        <w:t xml:space="preserve">THEN Play reload </w:t>
+      </w:r>
+      <w:proofErr w:type="gramStart"/>
+      <w:r>
+        <w:t>animation(</w:t>
+      </w:r>
+      <w:proofErr w:type="gramEnd"/>
+      <w:r>
+        <w:t>) &amp; update gun inventory()</w:t>
       </w:r>
     </w:p>
     <w:p>
@@ -496,7 +529,19 @@
       </w:r>
       <w:r>
         <w:tab/>
-        <w:t>IF (the equipped guns mag &gt; 0)</w:t>
+        <w:t>IF (</w:t>
+      </w:r>
+      <w:r>
+        <w:t>“</w:t>
+      </w:r>
+      <w:r>
+        <w:t>the equipped guns mag</w:t>
+      </w:r>
+      <w:r>
+        <w:t>azine”</w:t>
+      </w:r>
+      <w:r>
+        <w:t xml:space="preserve"> &gt; 0)</w:t>
       </w:r>
     </w:p>
     <w:p>
@@ -514,7 +559,15 @@
       </w:r>
       <w:r>
         <w:tab/>
-        <w:t>Else play empty gun click sound and call Reload weapon()</w:t>
+        <w:t xml:space="preserve">Else play empty gun click sound and call Reload </w:t>
+      </w:r>
+      <w:proofErr w:type="gramStart"/>
+      <w:r>
+        <w:t>weapon(</w:t>
+      </w:r>
+      <w:proofErr w:type="gramEnd"/>
+      <w:r>
+        <w:t>)</w:t>
       </w:r>
     </w:p>
     <w:p/>
@@ -536,58 +589,132 @@
     <w:p/>
     <w:p>
       <w:r>
-        <w:t>Input movement (WASD)</w:t>
-      </w:r>
-    </w:p>
-    <w:p>
-      <w:pPr>
-        <w:ind w:firstLine="720"/>
+        <w:lastRenderedPageBreak/>
+        <w:t>Check</w:t>
+      </w:r>
+      <w:r>
+        <w:t xml:space="preserve"> movement </w:t>
+      </w:r>
+      <w:r>
+        <w:t>inputs (</w:t>
+      </w:r>
+      <w:r>
+        <w:t>WASD)</w:t>
+      </w:r>
+    </w:p>
+    <w:p>
+      <w:pPr>
+        <w:pStyle w:val="ListParagraph"/>
+        <w:numPr>
+          <w:ilvl w:val="0"/>
+          <w:numId w:val="4"/>
+        </w:numPr>
+      </w:pPr>
+      <w:r>
+        <w:t>Initialize the player in a test map that has four walls. Inputs each movement separately and checks each wall for its respective expected output (wall collision)</w:t>
+      </w:r>
+    </w:p>
+    <w:p>
+      <w:pPr>
+        <w:pStyle w:val="ListParagraph"/>
+        <w:numPr>
+          <w:ilvl w:val="1"/>
+          <w:numId w:val="4"/>
+        </w:numPr>
       </w:pPr>
       <w:r>
         <w:t>Check for collision up when W</w:t>
       </w:r>
-    </w:p>
-    <w:p>
-      <w:pPr>
-        <w:ind w:firstLine="720"/>
+      <w:r>
+        <w:t xml:space="preserve"> (top wall)</w:t>
+      </w:r>
+    </w:p>
+    <w:p>
+      <w:pPr>
+        <w:pStyle w:val="ListParagraph"/>
+        <w:numPr>
+          <w:ilvl w:val="1"/>
+          <w:numId w:val="4"/>
+        </w:numPr>
       </w:pPr>
       <w:r>
         <w:t>Check for collision left when A</w:t>
       </w:r>
-    </w:p>
-    <w:p>
-      <w:pPr>
-        <w:ind w:firstLine="720"/>
+      <w:r>
+        <w:t xml:space="preserve"> (left wall)</w:t>
+      </w:r>
+    </w:p>
+    <w:p>
+      <w:pPr>
+        <w:pStyle w:val="ListParagraph"/>
+        <w:numPr>
+          <w:ilvl w:val="1"/>
+          <w:numId w:val="4"/>
+        </w:numPr>
       </w:pPr>
       <w:r>
         <w:t>Check for collision down when S</w:t>
       </w:r>
-    </w:p>
-    <w:p>
-      <w:pPr>
-        <w:ind w:firstLine="720"/>
-      </w:pPr>
-      <w:r>
-        <w:t xml:space="preserve">Check for collision </w:t>
-      </w:r>
-      <w:r>
-        <w:t>right when D</w:t>
-      </w:r>
-    </w:p>
-    <w:p>
-      <w:r>
-        <w:t>Call melee() when enemy is close and directional input matching enemy direction is pushed.</w:t>
-      </w:r>
-    </w:p>
-    <w:p>
-      <w:r>
-        <w:tab/>
+      <w:r>
+        <w:t xml:space="preserve"> (bottom wall)</w:t>
+      </w:r>
+    </w:p>
+    <w:p>
+      <w:pPr>
+        <w:pStyle w:val="ListParagraph"/>
+        <w:numPr>
+          <w:ilvl w:val="1"/>
+          <w:numId w:val="4"/>
+        </w:numPr>
+      </w:pPr>
+      <w:r>
+        <w:t>Check for collision right when D</w:t>
+      </w:r>
+      <w:r>
+        <w:t xml:space="preserve"> (right wall)</w:t>
+      </w:r>
+    </w:p>
+    <w:p>
+      <w:pPr>
+        <w:pStyle w:val="ListParagraph"/>
+        <w:numPr>
+          <w:ilvl w:val="0"/>
+          <w:numId w:val="4"/>
+        </w:numPr>
+      </w:pPr>
+      <w:r>
+        <w:t xml:space="preserve">Call </w:t>
+      </w:r>
+      <w:proofErr w:type="gramStart"/>
+      <w:r>
+        <w:t>melee(</w:t>
+      </w:r>
+      <w:proofErr w:type="gramEnd"/>
+      <w:r>
+        <w:t>) when enemy is close and directional input matching enemy direction is pushed.</w:t>
+      </w:r>
+    </w:p>
+    <w:p>
+      <w:pPr>
+        <w:pStyle w:val="ListParagraph"/>
+        <w:numPr>
+          <w:ilvl w:val="2"/>
+          <w:numId w:val="6"/>
+        </w:numPr>
+      </w:pPr>
+      <w:r>
         <w:t>Check for lunge function to be called</w:t>
       </w:r>
     </w:p>
     <w:p>
-      <w:r>
-        <w:tab/>
+      <w:pPr>
+        <w:pStyle w:val="ListParagraph"/>
+        <w:numPr>
+          <w:ilvl w:val="2"/>
+          <w:numId w:val="6"/>
+        </w:numPr>
+      </w:pPr>
+      <w:r>
         <w:t>Check for collision with enemy</w:t>
       </w:r>
     </w:p>
@@ -680,10 +807,7 @@
           </w:tcPr>
           <w:p>
             <w:r>
-              <w:t>Duration</w:t>
-            </w:r>
-            <w:r>
-              <w:t xml:space="preserve"> (Hours)</w:t>
+              <w:t>Duration (Hours)</w:t>
             </w:r>
           </w:p>
         </w:tc>
@@ -712,7 +836,6 @@
           </w:tcPr>
           <w:p>
             <w:r>
-              <w:lastRenderedPageBreak/>
               <w:t>1</w:t>
             </w:r>
           </w:p>
@@ -937,10 +1060,7 @@
           </w:tcPr>
           <w:p>
             <w:r>
-              <w:t xml:space="preserve">Animation </w:t>
-            </w:r>
-            <w:r>
-              <w:t>controller</w:t>
+              <w:t>Animation controller</w:t>
             </w:r>
           </w:p>
         </w:tc>
@@ -1152,13 +1272,7 @@
           </w:tcPr>
           <w:p>
             <w:r>
-              <w:t xml:space="preserve">Weapon </w:t>
-            </w:r>
-            <w:r>
-              <w:t>inventory</w:t>
-            </w:r>
-            <w:r>
-              <w:t xml:space="preserve"> system</w:t>
+              <w:t>Weapon inventory system</w:t>
             </w:r>
           </w:p>
         </w:tc>
@@ -1211,16 +1325,7 @@
           </w:tcPr>
           <w:p>
             <w:r>
-              <w:t xml:space="preserve">Reload animation and </w:t>
-            </w:r>
-            <w:r>
-              <w:t>inventory</w:t>
-            </w:r>
-            <w:r>
-              <w:t xml:space="preserve"> </w:t>
-            </w:r>
-            <w:r>
-              <w:t>implementation</w:t>
+              <w:t>Reload animation and inventory implementation</w:t>
             </w:r>
           </w:p>
         </w:tc>
@@ -1258,11 +1363,15 @@
         <w:ind w:left="720"/>
       </w:pPr>
       <w:r>
+        <w:lastRenderedPageBreak/>
         <w:t>Pert diagram</w:t>
       </w:r>
     </w:p>
     <w:p>
       <w:r>
+        <w:rPr>
+          <w:noProof/>
+        </w:rPr>
         <w:drawing>
           <wp:inline distT="0" distB="0" distL="0" distR="0" wp14:anchorId="30DE96F2" wp14:editId="75155DBD">
             <wp:extent cx="5943600" cy="2608580"/>
@@ -1307,12 +1416,14 @@
         <w:ind w:left="720"/>
       </w:pPr>
       <w:r>
-        <w:lastRenderedPageBreak/>
         <w:t>Gantt timeline</w:t>
       </w:r>
     </w:p>
     <w:p>
       <w:r>
+        <w:rPr>
+          <w:noProof/>
+        </w:rPr>
         <w:drawing>
           <wp:inline distT="0" distB="0" distL="0" distR="0" wp14:anchorId="6B7D550F" wp14:editId="4A140557">
             <wp:extent cx="5819775" cy="2295525"/>
@@ -1495,6 +1606,119 @@
     </w:lvl>
   </w:abstractNum>
   <w:abstractNum w:abstractNumId="1" w15:restartNumberingAfterBreak="0">
+    <w:nsid w:val="32FA4E74"/>
+    <w:multiLevelType w:val="hybridMultilevel"/>
+    <w:tmpl w:val="28221312"/>
+    <w:lvl w:ilvl="0" w:tplc="FFFFFFFF">
+      <w:start w:val="1"/>
+      <w:numFmt w:val="bullet"/>
+      <w:lvlText w:val=""/>
+      <w:lvlJc w:val="left"/>
+      <w:pPr>
+        <w:ind w:left="720" w:hanging="360"/>
+      </w:pPr>
+      <w:rPr>
+        <w:rFonts w:ascii="Symbol" w:hAnsi="Symbol" w:hint="default"/>
+      </w:rPr>
+    </w:lvl>
+    <w:lvl w:ilvl="1" w:tplc="04090001">
+      <w:start w:val="1"/>
+      <w:numFmt w:val="bullet"/>
+      <w:lvlText w:val=""/>
+      <w:lvlJc w:val="left"/>
+      <w:pPr>
+        <w:ind w:left="1440" w:hanging="360"/>
+      </w:pPr>
+      <w:rPr>
+        <w:rFonts w:ascii="Symbol" w:hAnsi="Symbol" w:hint="default"/>
+      </w:rPr>
+    </w:lvl>
+    <w:lvl w:ilvl="2" w:tplc="FFFFFFFF">
+      <w:start w:val="1"/>
+      <w:numFmt w:val="bullet"/>
+      <w:lvlText w:val=""/>
+      <w:lvlJc w:val="left"/>
+      <w:pPr>
+        <w:ind w:left="2160" w:hanging="360"/>
+      </w:pPr>
+      <w:rPr>
+        <w:rFonts w:ascii="Wingdings" w:hAnsi="Wingdings" w:hint="default"/>
+      </w:rPr>
+    </w:lvl>
+    <w:lvl w:ilvl="3" w:tplc="FFFFFFFF" w:tentative="1">
+      <w:start w:val="1"/>
+      <w:numFmt w:val="bullet"/>
+      <w:lvlText w:val=""/>
+      <w:lvlJc w:val="left"/>
+      <w:pPr>
+        <w:ind w:left="2880" w:hanging="360"/>
+      </w:pPr>
+      <w:rPr>
+        <w:rFonts w:ascii="Symbol" w:hAnsi="Symbol" w:hint="default"/>
+      </w:rPr>
+    </w:lvl>
+    <w:lvl w:ilvl="4" w:tplc="FFFFFFFF" w:tentative="1">
+      <w:start w:val="1"/>
+      <w:numFmt w:val="bullet"/>
+      <w:lvlText w:val="o"/>
+      <w:lvlJc w:val="left"/>
+      <w:pPr>
+        <w:ind w:left="3600" w:hanging="360"/>
+      </w:pPr>
+      <w:rPr>
+        <w:rFonts w:ascii="Courier New" w:hAnsi="Courier New" w:cs="Courier New" w:hint="default"/>
+      </w:rPr>
+    </w:lvl>
+    <w:lvl w:ilvl="5" w:tplc="FFFFFFFF" w:tentative="1">
+      <w:start w:val="1"/>
+      <w:numFmt w:val="bullet"/>
+      <w:lvlText w:val=""/>
+      <w:lvlJc w:val="left"/>
+      <w:pPr>
+        <w:ind w:left="4320" w:hanging="360"/>
+      </w:pPr>
+      <w:rPr>
+        <w:rFonts w:ascii="Wingdings" w:hAnsi="Wingdings" w:hint="default"/>
+      </w:rPr>
+    </w:lvl>
+    <w:lvl w:ilvl="6" w:tplc="FFFFFFFF" w:tentative="1">
+      <w:start w:val="1"/>
+      <w:numFmt w:val="bullet"/>
+      <w:lvlText w:val=""/>
+      <w:lvlJc w:val="left"/>
+      <w:pPr>
+        <w:ind w:left="5040" w:hanging="360"/>
+      </w:pPr>
+      <w:rPr>
+        <w:rFonts w:ascii="Symbol" w:hAnsi="Symbol" w:hint="default"/>
+      </w:rPr>
+    </w:lvl>
+    <w:lvl w:ilvl="7" w:tplc="FFFFFFFF" w:tentative="1">
+      <w:start w:val="1"/>
+      <w:numFmt w:val="bullet"/>
+      <w:lvlText w:val="o"/>
+      <w:lvlJc w:val="left"/>
+      <w:pPr>
+        <w:ind w:left="5760" w:hanging="360"/>
+      </w:pPr>
+      <w:rPr>
+        <w:rFonts w:ascii="Courier New" w:hAnsi="Courier New" w:cs="Courier New" w:hint="default"/>
+      </w:rPr>
+    </w:lvl>
+    <w:lvl w:ilvl="8" w:tplc="FFFFFFFF" w:tentative="1">
+      <w:start w:val="1"/>
+      <w:numFmt w:val="bullet"/>
+      <w:lvlText w:val=""/>
+      <w:lvlJc w:val="left"/>
+      <w:pPr>
+        <w:ind w:left="6480" w:hanging="360"/>
+      </w:pPr>
+      <w:rPr>
+        <w:rFonts w:ascii="Wingdings" w:hAnsi="Wingdings" w:hint="default"/>
+      </w:rPr>
+    </w:lvl>
+  </w:abstractNum>
+  <w:abstractNum w:abstractNumId="2" w15:restartNumberingAfterBreak="0">
     <w:nsid w:val="5DC93A6D"/>
     <w:multiLevelType w:val="hybridMultilevel"/>
     <w:tmpl w:val="4D729D84"/>
@@ -1580,7 +1804,233 @@
       </w:pPr>
     </w:lvl>
   </w:abstractNum>
-  <w:abstractNum w:abstractNumId="2" w15:restartNumberingAfterBreak="0">
+  <w:abstractNum w:abstractNumId="3" w15:restartNumberingAfterBreak="0">
+    <w:nsid w:val="63805EF4"/>
+    <w:multiLevelType w:val="hybridMultilevel"/>
+    <w:tmpl w:val="FD0C4F22"/>
+    <w:lvl w:ilvl="0" w:tplc="04090001">
+      <w:start w:val="1"/>
+      <w:numFmt w:val="bullet"/>
+      <w:lvlText w:val=""/>
+      <w:lvlJc w:val="left"/>
+      <w:pPr>
+        <w:ind w:left="720" w:hanging="360"/>
+      </w:pPr>
+      <w:rPr>
+        <w:rFonts w:ascii="Symbol" w:hAnsi="Symbol" w:hint="default"/>
+      </w:rPr>
+    </w:lvl>
+    <w:lvl w:ilvl="1" w:tplc="04090003">
+      <w:start w:val="1"/>
+      <w:numFmt w:val="bullet"/>
+      <w:lvlText w:val="o"/>
+      <w:lvlJc w:val="left"/>
+      <w:pPr>
+        <w:ind w:left="1440" w:hanging="360"/>
+      </w:pPr>
+      <w:rPr>
+        <w:rFonts w:ascii="Courier New" w:hAnsi="Courier New" w:cs="Courier New" w:hint="default"/>
+      </w:rPr>
+    </w:lvl>
+    <w:lvl w:ilvl="2" w:tplc="04090005" w:tentative="1">
+      <w:start w:val="1"/>
+      <w:numFmt w:val="bullet"/>
+      <w:lvlText w:val=""/>
+      <w:lvlJc w:val="left"/>
+      <w:pPr>
+        <w:ind w:left="2160" w:hanging="360"/>
+      </w:pPr>
+      <w:rPr>
+        <w:rFonts w:ascii="Wingdings" w:hAnsi="Wingdings" w:hint="default"/>
+      </w:rPr>
+    </w:lvl>
+    <w:lvl w:ilvl="3" w:tplc="04090001" w:tentative="1">
+      <w:start w:val="1"/>
+      <w:numFmt w:val="bullet"/>
+      <w:lvlText w:val=""/>
+      <w:lvlJc w:val="left"/>
+      <w:pPr>
+        <w:ind w:left="2880" w:hanging="360"/>
+      </w:pPr>
+      <w:rPr>
+        <w:rFonts w:ascii="Symbol" w:hAnsi="Symbol" w:hint="default"/>
+      </w:rPr>
+    </w:lvl>
+    <w:lvl w:ilvl="4" w:tplc="04090003" w:tentative="1">
+      <w:start w:val="1"/>
+      <w:numFmt w:val="bullet"/>
+      <w:lvlText w:val="o"/>
+      <w:lvlJc w:val="left"/>
+      <w:pPr>
+        <w:ind w:left="3600" w:hanging="360"/>
+      </w:pPr>
+      <w:rPr>
+        <w:rFonts w:ascii="Courier New" w:hAnsi="Courier New" w:cs="Courier New" w:hint="default"/>
+      </w:rPr>
+    </w:lvl>
+    <w:lvl w:ilvl="5" w:tplc="04090005" w:tentative="1">
+      <w:start w:val="1"/>
+      <w:numFmt w:val="bullet"/>
+      <w:lvlText w:val=""/>
+      <w:lvlJc w:val="left"/>
+      <w:pPr>
+        <w:ind w:left="4320" w:hanging="360"/>
+      </w:pPr>
+      <w:rPr>
+        <w:rFonts w:ascii="Wingdings" w:hAnsi="Wingdings" w:hint="default"/>
+      </w:rPr>
+    </w:lvl>
+    <w:lvl w:ilvl="6" w:tplc="04090001" w:tentative="1">
+      <w:start w:val="1"/>
+      <w:numFmt w:val="bullet"/>
+      <w:lvlText w:val=""/>
+      <w:lvlJc w:val="left"/>
+      <w:pPr>
+        <w:ind w:left="5040" w:hanging="360"/>
+      </w:pPr>
+      <w:rPr>
+        <w:rFonts w:ascii="Symbol" w:hAnsi="Symbol" w:hint="default"/>
+      </w:rPr>
+    </w:lvl>
+    <w:lvl w:ilvl="7" w:tplc="04090003" w:tentative="1">
+      <w:start w:val="1"/>
+      <w:numFmt w:val="bullet"/>
+      <w:lvlText w:val="o"/>
+      <w:lvlJc w:val="left"/>
+      <w:pPr>
+        <w:ind w:left="5760" w:hanging="360"/>
+      </w:pPr>
+      <w:rPr>
+        <w:rFonts w:ascii="Courier New" w:hAnsi="Courier New" w:cs="Courier New" w:hint="default"/>
+      </w:rPr>
+    </w:lvl>
+    <w:lvl w:ilvl="8" w:tplc="04090005" w:tentative="1">
+      <w:start w:val="1"/>
+      <w:numFmt w:val="bullet"/>
+      <w:lvlText w:val=""/>
+      <w:lvlJc w:val="left"/>
+      <w:pPr>
+        <w:ind w:left="6480" w:hanging="360"/>
+      </w:pPr>
+      <w:rPr>
+        <w:rFonts w:ascii="Wingdings" w:hAnsi="Wingdings" w:hint="default"/>
+      </w:rPr>
+    </w:lvl>
+  </w:abstractNum>
+  <w:abstractNum w:abstractNumId="4" w15:restartNumberingAfterBreak="0">
+    <w:nsid w:val="6A627D8D"/>
+    <w:multiLevelType w:val="hybridMultilevel"/>
+    <w:tmpl w:val="F8E6212E"/>
+    <w:lvl w:ilvl="0" w:tplc="04090001">
+      <w:start w:val="1"/>
+      <w:numFmt w:val="bullet"/>
+      <w:lvlText w:val=""/>
+      <w:lvlJc w:val="left"/>
+      <w:pPr>
+        <w:ind w:left="1440" w:hanging="360"/>
+      </w:pPr>
+      <w:rPr>
+        <w:rFonts w:ascii="Symbol" w:hAnsi="Symbol" w:hint="default"/>
+      </w:rPr>
+    </w:lvl>
+    <w:lvl w:ilvl="1" w:tplc="04090003">
+      <w:start w:val="1"/>
+      <w:numFmt w:val="bullet"/>
+      <w:lvlText w:val="o"/>
+      <w:lvlJc w:val="left"/>
+      <w:pPr>
+        <w:ind w:left="2160" w:hanging="360"/>
+      </w:pPr>
+      <w:rPr>
+        <w:rFonts w:ascii="Courier New" w:hAnsi="Courier New" w:cs="Courier New" w:hint="default"/>
+      </w:rPr>
+    </w:lvl>
+    <w:lvl w:ilvl="2" w:tplc="04090005" w:tentative="1">
+      <w:start w:val="1"/>
+      <w:numFmt w:val="bullet"/>
+      <w:lvlText w:val=""/>
+      <w:lvlJc w:val="left"/>
+      <w:pPr>
+        <w:ind w:left="2880" w:hanging="360"/>
+      </w:pPr>
+      <w:rPr>
+        <w:rFonts w:ascii="Wingdings" w:hAnsi="Wingdings" w:hint="default"/>
+      </w:rPr>
+    </w:lvl>
+    <w:lvl w:ilvl="3" w:tplc="04090001" w:tentative="1">
+      <w:start w:val="1"/>
+      <w:numFmt w:val="bullet"/>
+      <w:lvlText w:val=""/>
+      <w:lvlJc w:val="left"/>
+      <w:pPr>
+        <w:ind w:left="3600" w:hanging="360"/>
+      </w:pPr>
+      <w:rPr>
+        <w:rFonts w:ascii="Symbol" w:hAnsi="Symbol" w:hint="default"/>
+      </w:rPr>
+    </w:lvl>
+    <w:lvl w:ilvl="4" w:tplc="04090003" w:tentative="1">
+      <w:start w:val="1"/>
+      <w:numFmt w:val="bullet"/>
+      <w:lvlText w:val="o"/>
+      <w:lvlJc w:val="left"/>
+      <w:pPr>
+        <w:ind w:left="4320" w:hanging="360"/>
+      </w:pPr>
+      <w:rPr>
+        <w:rFonts w:ascii="Courier New" w:hAnsi="Courier New" w:cs="Courier New" w:hint="default"/>
+      </w:rPr>
+    </w:lvl>
+    <w:lvl w:ilvl="5" w:tplc="04090005" w:tentative="1">
+      <w:start w:val="1"/>
+      <w:numFmt w:val="bullet"/>
+      <w:lvlText w:val=""/>
+      <w:lvlJc w:val="left"/>
+      <w:pPr>
+        <w:ind w:left="5040" w:hanging="360"/>
+      </w:pPr>
+      <w:rPr>
+        <w:rFonts w:ascii="Wingdings" w:hAnsi="Wingdings" w:hint="default"/>
+      </w:rPr>
+    </w:lvl>
+    <w:lvl w:ilvl="6" w:tplc="04090001" w:tentative="1">
+      <w:start w:val="1"/>
+      <w:numFmt w:val="bullet"/>
+      <w:lvlText w:val=""/>
+      <w:lvlJc w:val="left"/>
+      <w:pPr>
+        <w:ind w:left="5760" w:hanging="360"/>
+      </w:pPr>
+      <w:rPr>
+        <w:rFonts w:ascii="Symbol" w:hAnsi="Symbol" w:hint="default"/>
+      </w:rPr>
+    </w:lvl>
+    <w:lvl w:ilvl="7" w:tplc="04090003" w:tentative="1">
+      <w:start w:val="1"/>
+      <w:numFmt w:val="bullet"/>
+      <w:lvlText w:val="o"/>
+      <w:lvlJc w:val="left"/>
+      <w:pPr>
+        <w:ind w:left="6480" w:hanging="360"/>
+      </w:pPr>
+      <w:rPr>
+        <w:rFonts w:ascii="Courier New" w:hAnsi="Courier New" w:cs="Courier New" w:hint="default"/>
+      </w:rPr>
+    </w:lvl>
+    <w:lvl w:ilvl="8" w:tplc="04090005" w:tentative="1">
+      <w:start w:val="1"/>
+      <w:numFmt w:val="bullet"/>
+      <w:lvlText w:val=""/>
+      <w:lvlJc w:val="left"/>
+      <w:pPr>
+        <w:ind w:left="7200" w:hanging="360"/>
+      </w:pPr>
+      <w:rPr>
+        <w:rFonts w:ascii="Wingdings" w:hAnsi="Wingdings" w:hint="default"/>
+      </w:rPr>
+    </w:lvl>
+  </w:abstractNum>
+  <w:abstractNum w:abstractNumId="5" w15:restartNumberingAfterBreak="0">
     <w:nsid w:val="74C3235A"/>
     <w:multiLevelType w:val="hybridMultilevel"/>
     <w:tmpl w:val="17F2FBD0"/>
@@ -1670,13 +2120,22 @@
     </w:lvl>
   </w:abstractNum>
   <w:num w:numId="1" w16cid:durableId="1276790118">
-    <w:abstractNumId w:val="2"/>
+    <w:abstractNumId w:val="5"/>
   </w:num>
   <w:num w:numId="2" w16cid:durableId="1740253503">
-    <w:abstractNumId w:val="1"/>
+    <w:abstractNumId w:val="2"/>
   </w:num>
   <w:num w:numId="3" w16cid:durableId="1351302147">
     <w:abstractNumId w:val="0"/>
+  </w:num>
+  <w:num w:numId="4" w16cid:durableId="126357784">
+    <w:abstractNumId w:val="4"/>
+  </w:num>
+  <w:num w:numId="5" w16cid:durableId="1346979089">
+    <w:abstractNumId w:val="3"/>
+  </w:num>
+  <w:num w:numId="6" w16cid:durableId="127745571">
+    <w:abstractNumId w:val="1"/>
   </w:num>
 </w:numbering>
 </file>
@@ -2152,6 +2611,7 @@
   <w:style w:type="character" w:default="1" w:styleId="DefaultParagraphFont">
     <w:name w:val="Default Paragraph Font"/>
     <w:uiPriority w:val="1"/>
+    <w:semiHidden/>
     <w:unhideWhenUsed/>
   </w:style>
   <w:style w:type="table" w:default="1" w:styleId="TableNormal">

</xml_diff>